<commit_message>
lesson 25 - final portfolio and reflection + studio
</commit_message>
<xml_diff>
--- a/uploads/handout--final-portfolio-prompt.docx
+++ b/uploads/handout--final-portfolio-prompt.docx
@@ -1,6 +1,6 @@
 
 <file path=word/document.xml><?xml version="1.0" encoding="utf-8"?>
-<w:document xmlns:wpc="http://schemas.microsoft.com/office/word/2010/wordprocessingCanvas" xmlns:cx="http://schemas.microsoft.com/office/drawing/2014/chartex" xmlns:cx1="http://schemas.microsoft.com/office/drawing/2015/9/8/chartex" xmlns:cx2="http://schemas.microsoft.com/office/drawing/2015/10/21/chartex" xmlns:cx3="http://schemas.microsoft.com/office/drawing/2016/5/9/chartex" xmlns:cx4="http://schemas.microsoft.com/office/drawing/2016/5/10/chartex" xmlns:cx5="http://schemas.microsoft.com/office/drawing/2016/5/11/chartex" xmlns:cx6="http://schemas.microsoft.com/office/drawing/2016/5/12/chartex" xmlns:cx7="http://schemas.microsoft.com/office/drawing/2016/5/13/chartex" xmlns:cx8="http://schemas.microsoft.com/office/drawing/2016/5/14/chartex" xmlns:mc="http://schemas.openxmlformats.org/markup-compatibility/2006" xmlns:aink="http://schemas.microsoft.com/office/drawing/2016/ink" xmlns:am3d="http://schemas.microsoft.com/office/drawing/2017/model3d" xmlns:o="urn:schemas-microsoft-com:office:office" xmlns:r="http://schemas.openxmlformats.org/officeDocument/2006/relationships" xmlns:m="http://schemas.openxmlformats.org/officeDocument/2006/math" xmlns:v="urn:schemas-microsoft-com:vml" xmlns:wp14="http://schemas.microsoft.com/office/word/2010/wordprocessingDrawing" xmlns:wp="http://schemas.openxmlformats.org/drawingml/2006/wordprocessingDrawing" xmlns:w10="urn:schemas-microsoft-com:office:word" xmlns:w="http://schemas.openxmlformats.org/wordprocessingml/2006/main" xmlns:w14="http://schemas.microsoft.com/office/word/2010/wordml" xmlns:w15="http://schemas.microsoft.com/office/word/2012/wordml" xmlns:w16cid="http://schemas.microsoft.com/office/word/2016/wordml/cid" xmlns:w16se="http://schemas.microsoft.com/office/word/2015/wordml/symex" xmlns:wpg="http://schemas.microsoft.com/office/word/2010/wordprocessingGroup" xmlns:wpi="http://schemas.microsoft.com/office/word/2010/wordprocessingInk" xmlns:wne="http://schemas.microsoft.com/office/word/2006/wordml" xmlns:wps="http://schemas.microsoft.com/office/word/2010/wordprocessingShape" mc:Ignorable="w14 w15 w16se w16cid wp14">
+<w:document xmlns:wpc="http://schemas.microsoft.com/office/word/2010/wordprocessingCanvas" xmlns:cx="http://schemas.microsoft.com/office/drawing/2014/chartex" xmlns:cx1="http://schemas.microsoft.com/office/drawing/2015/9/8/chartex" xmlns:cx2="http://schemas.microsoft.com/office/drawing/2015/10/21/chartex" xmlns:cx3="http://schemas.microsoft.com/office/drawing/2016/5/9/chartex" xmlns:cx4="http://schemas.microsoft.com/office/drawing/2016/5/10/chartex" xmlns:cx5="http://schemas.microsoft.com/office/drawing/2016/5/11/chartex" xmlns:cx6="http://schemas.microsoft.com/office/drawing/2016/5/12/chartex" xmlns:cx7="http://schemas.microsoft.com/office/drawing/2016/5/13/chartex" xmlns:cx8="http://schemas.microsoft.com/office/drawing/2016/5/14/chartex" xmlns:mc="http://schemas.openxmlformats.org/markup-compatibility/2006" xmlns:aink="http://schemas.microsoft.com/office/drawing/2016/ink" xmlns:am3d="http://schemas.microsoft.com/office/drawing/2017/model3d" xmlns:o="urn:schemas-microsoft-com:office:office" xmlns:r="http://schemas.openxmlformats.org/officeDocument/2006/relationships" xmlns:m="http://schemas.openxmlformats.org/officeDocument/2006/math" xmlns:v="urn:schemas-microsoft-com:vml" xmlns:wp14="http://schemas.microsoft.com/office/word/2010/wordprocessingDrawing" xmlns:wp="http://schemas.openxmlformats.org/drawingml/2006/wordprocessingDrawing" xmlns:w10="urn:schemas-microsoft-com:office:word" xmlns:w="http://schemas.openxmlformats.org/wordprocessingml/2006/main" xmlns:w14="http://schemas.microsoft.com/office/word/2010/wordml" xmlns:w15="http://schemas.microsoft.com/office/word/2012/wordml" xmlns:w16cex="http://schemas.microsoft.com/office/word/2018/wordml/cex" xmlns:w16cid="http://schemas.microsoft.com/office/word/2016/wordml/cid" xmlns:w16="http://schemas.microsoft.com/office/word/2018/wordml" xmlns:w16se="http://schemas.microsoft.com/office/word/2015/wordml/symex" xmlns:wpg="http://schemas.microsoft.com/office/word/2010/wordprocessingGroup" xmlns:wpi="http://schemas.microsoft.com/office/word/2010/wordprocessingInk" xmlns:wne="http://schemas.microsoft.com/office/word/2006/wordml" xmlns:wps="http://schemas.microsoft.com/office/word/2010/wordprocessingShape" mc:Ignorable="w14 w15 w16se w16cid w16 w16cex wp14">
   <w:background w:color="FFFFFF"/>
   <w:body>
     <w:p>
@@ -69,7 +69,7 @@
               </wp:anchor>
             </w:drawing>
           </mc:Choice>
-          <mc:Fallback xmlns:mv="urn:schemas-microsoft-com:mac:vml" xmlns:mo="http://schemas.microsoft.com/office/mac/office/2008/main">
+          <mc:Fallback xmlns:mo="http://schemas.microsoft.com/office/mac/office/2008/main" xmlns:mv="urn:schemas-microsoft-com:mac:vml">
             <w:pict>
               <v:rect id="Rectangle 2" o:spid="_x0000_s1026" style="position:absolute;margin-left:0;margin-top:-10.7pt;width:517pt;height:192pt;z-index:-251657216;visibility:visible;mso-wrap-style:square;mso-wrap-distance-left:9pt;mso-wrap-distance-top:0;mso-wrap-distance-right:9pt;mso-wrap-distance-bottom:0;mso-position-horizontal:center;mso-position-horizontal-relative:margin;mso-position-vertical:absolute;mso-position-vertical-relative:text;v-text-anchor:middle" o:gfxdata="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" filled="f" strokecolor="#4579b8 [3044]">
                 <w10:wrap anchorx="margin"/>
@@ -151,10 +151,47 @@
         <w:t>unit projects</w:t>
       </w:r>
       <w:r>
-        <w:t xml:space="preserve">, i.e. Soundscape Narrative, Visual Argument, Website, and </w:t>
+        <w:t>, i.e. Soundscape Narrative</w:t>
+      </w:r>
+      <w:r>
+        <w:t xml:space="preserve"> (mp3)</w:t>
+      </w:r>
+      <w:r>
+        <w:t>, Visual Argument</w:t>
+      </w:r>
+      <w:r>
+        <w:t xml:space="preserve"> (</w:t>
+      </w:r>
+      <w:proofErr w:type="spellStart"/>
+      <w:r>
+        <w:t>png</w:t>
+      </w:r>
+      <w:proofErr w:type="spellEnd"/>
+      <w:r>
+        <w:t>)</w:t>
+      </w:r>
+      <w:r>
+        <w:t>, Website</w:t>
+      </w:r>
+      <w:r>
+        <w:t xml:space="preserve"> (html)</w:t>
+      </w:r>
+      <w:r>
+        <w:t xml:space="preserve">, and </w:t>
       </w:r>
       <w:r>
         <w:t>Consolidation</w:t>
+      </w:r>
+      <w:r>
+        <w:t xml:space="preserve"> (</w:t>
+      </w:r>
+      <w:proofErr w:type="spellStart"/>
+      <w:r>
+        <w:t>tbd</w:t>
+      </w:r>
+      <w:proofErr w:type="spellEnd"/>
+      <w:r>
+        <w:t>)</w:t>
       </w:r>
       <w:r>
         <w:t>;</w:t>
@@ -223,7 +260,19 @@
         <w:rPr>
           <w:b/>
         </w:rPr>
-        <w:t xml:space="preserve">, hyperlinked to a point </w:t>
+        <w:t xml:space="preserve">, hyperlinked to a </w:t>
+      </w:r>
+      <w:r>
+        <w:rPr>
+          <w:b/>
+        </w:rPr>
+        <w:t>commit</w:t>
+      </w:r>
+      <w:r>
+        <w:rPr>
+          <w:b/>
+        </w:rPr>
+        <w:t xml:space="preserve"> </w:t>
       </w:r>
       <w:r>
         <w:rPr>
@@ -781,11 +830,13 @@
       </w:r>
       <w:r>
         <w:br/>
-        <w:t xml:space="preserve">(NB: if you prefer your refection stay private, you may email me instead. </w:t>
-      </w:r>
-      <w:r>
-        <w:br/>
-        <w:t>But I hope you’ll consider sharing your reflections with your peers.)</w:t>
+      </w:r>
+      <w:r>
+        <w:rPr>
+          <w:sz w:val="16"/>
+          <w:szCs w:val="16"/>
+        </w:rPr>
+        <w:t>(NB: if you prefer your refection stay private, you may email me instead. But I hope you’ll consider sharing your reflections with your peers.)</w:t>
       </w:r>
     </w:p>
     <w:p>
@@ -985,7 +1036,7 @@
               </wp:anchor>
             </w:drawing>
           </mc:Choice>
-          <mc:Fallback xmlns:mv="urn:schemas-microsoft-com:mac:vml" xmlns:mo="http://schemas.microsoft.com/office/mac/office/2008/main">
+          <mc:Fallback xmlns:mo="http://schemas.microsoft.com/office/mac/office/2008/main" xmlns:mv="urn:schemas-microsoft-com:mac:vml">
             <w:pict>
               <v:rect id="Rectangle 1" o:spid="_x0000_s1026" style="position:absolute;margin-left:0;margin-top:8.8pt;width:479pt;height:135pt;z-index:-251655168;visibility:visible;mso-wrap-style:square;mso-width-percent:0;mso-height-percent:0;mso-wrap-distance-left:9pt;mso-wrap-distance-top:0;mso-wrap-distance-right:9pt;mso-wrap-distance-bottom:0;mso-position-horizontal:center;mso-position-horizontal-relative:margin;mso-position-vertical:absolute;mso-position-vertical-relative:text;mso-width-percent:0;mso-height-percent:0;mso-width-relative:margin;mso-height-relative:margin;v-text-anchor:middle" o:gfxdata="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" filled="f" strokecolor="#4579b8 [3044]">
                 <w10:wrap anchorx="margin"/>
@@ -1117,6 +1168,9 @@
       </w:r>
       <w:r>
         <w:t xml:space="preserve"> in total</w:t>
+      </w:r>
+      <w:r>
+        <w:t xml:space="preserve"> (800 at a minimum)</w:t>
       </w:r>
       <w:r>
         <w:t>, but your mileage may vary.</w:t>
@@ -1367,7 +1421,7 @@
 </file>
 
 <file path=word/endnotes.xml><?xml version="1.0" encoding="utf-8"?>
-<w:endnotes xmlns:wpc="http://schemas.microsoft.com/office/word/2010/wordprocessingCanvas" xmlns:cx="http://schemas.microsoft.com/office/drawing/2014/chartex" xmlns:cx1="http://schemas.microsoft.com/office/drawing/2015/9/8/chartex" xmlns:cx2="http://schemas.microsoft.com/office/drawing/2015/10/21/chartex" xmlns:cx3="http://schemas.microsoft.com/office/drawing/2016/5/9/chartex" xmlns:cx4="http://schemas.microsoft.com/office/drawing/2016/5/10/chartex" xmlns:cx5="http://schemas.microsoft.com/office/drawing/2016/5/11/chartex" xmlns:cx6="http://schemas.microsoft.com/office/drawing/2016/5/12/chartex" xmlns:cx7="http://schemas.microsoft.com/office/drawing/2016/5/13/chartex" xmlns:cx8="http://schemas.microsoft.com/office/drawing/2016/5/14/chartex" xmlns:mc="http://schemas.openxmlformats.org/markup-compatibility/2006" xmlns:aink="http://schemas.microsoft.com/office/drawing/2016/ink" xmlns:am3d="http://schemas.microsoft.com/office/drawing/2017/model3d" xmlns:o="urn:schemas-microsoft-com:office:office" xmlns:r="http://schemas.openxmlformats.org/officeDocument/2006/relationships" xmlns:m="http://schemas.openxmlformats.org/officeDocument/2006/math" xmlns:v="urn:schemas-microsoft-com:vml" xmlns:wp14="http://schemas.microsoft.com/office/word/2010/wordprocessingDrawing" xmlns:wp="http://schemas.openxmlformats.org/drawingml/2006/wordprocessingDrawing" xmlns:w10="urn:schemas-microsoft-com:office:word" xmlns:w="http://schemas.openxmlformats.org/wordprocessingml/2006/main" xmlns:w14="http://schemas.microsoft.com/office/word/2010/wordml" xmlns:w15="http://schemas.microsoft.com/office/word/2012/wordml" xmlns:w16cid="http://schemas.microsoft.com/office/word/2016/wordml/cid" xmlns:w16se="http://schemas.microsoft.com/office/word/2015/wordml/symex" xmlns:wpg="http://schemas.microsoft.com/office/word/2010/wordprocessingGroup" xmlns:wpi="http://schemas.microsoft.com/office/word/2010/wordprocessingInk" xmlns:wne="http://schemas.microsoft.com/office/word/2006/wordml" xmlns:wps="http://schemas.microsoft.com/office/word/2010/wordprocessingShape" mc:Ignorable="w14 w15 w16se w16cid wp14">
+<w:endnotes xmlns:wpc="http://schemas.microsoft.com/office/word/2010/wordprocessingCanvas" xmlns:cx="http://schemas.microsoft.com/office/drawing/2014/chartex" xmlns:cx1="http://schemas.microsoft.com/office/drawing/2015/9/8/chartex" xmlns:cx2="http://schemas.microsoft.com/office/drawing/2015/10/21/chartex" xmlns:cx3="http://schemas.microsoft.com/office/drawing/2016/5/9/chartex" xmlns:cx4="http://schemas.microsoft.com/office/drawing/2016/5/10/chartex" xmlns:cx5="http://schemas.microsoft.com/office/drawing/2016/5/11/chartex" xmlns:cx6="http://schemas.microsoft.com/office/drawing/2016/5/12/chartex" xmlns:cx7="http://schemas.microsoft.com/office/drawing/2016/5/13/chartex" xmlns:cx8="http://schemas.microsoft.com/office/drawing/2016/5/14/chartex" xmlns:mc="http://schemas.openxmlformats.org/markup-compatibility/2006" xmlns:aink="http://schemas.microsoft.com/office/drawing/2016/ink" xmlns:am3d="http://schemas.microsoft.com/office/drawing/2017/model3d" xmlns:o="urn:schemas-microsoft-com:office:office" xmlns:r="http://schemas.openxmlformats.org/officeDocument/2006/relationships" xmlns:m="http://schemas.openxmlformats.org/officeDocument/2006/math" xmlns:v="urn:schemas-microsoft-com:vml" xmlns:wp14="http://schemas.microsoft.com/office/word/2010/wordprocessingDrawing" xmlns:wp="http://schemas.openxmlformats.org/drawingml/2006/wordprocessingDrawing" xmlns:w10="urn:schemas-microsoft-com:office:word" xmlns:w="http://schemas.openxmlformats.org/wordprocessingml/2006/main" xmlns:w14="http://schemas.microsoft.com/office/word/2010/wordml" xmlns:w15="http://schemas.microsoft.com/office/word/2012/wordml" xmlns:w16cex="http://schemas.microsoft.com/office/word/2018/wordml/cex" xmlns:w16cid="http://schemas.microsoft.com/office/word/2016/wordml/cid" xmlns:w16="http://schemas.microsoft.com/office/word/2018/wordml" xmlns:w16se="http://schemas.microsoft.com/office/word/2015/wordml/symex" xmlns:wpg="http://schemas.microsoft.com/office/word/2010/wordprocessingGroup" xmlns:wpi="http://schemas.microsoft.com/office/word/2010/wordprocessingInk" xmlns:wne="http://schemas.microsoft.com/office/word/2006/wordml" xmlns:wps="http://schemas.microsoft.com/office/word/2010/wordprocessingShape" mc:Ignorable="w14 w15 w16se w16cid w16 w16cex wp14">
   <w:endnote w:type="separator" w:id="-1">
     <w:p>
       <w:r>
@@ -1386,7 +1440,7 @@
 </file>
 
 <file path=word/footer1.xml><?xml version="1.0" encoding="utf-8"?>
-<w:ftr xmlns:wpc="http://schemas.microsoft.com/office/word/2010/wordprocessingCanvas" xmlns:cx="http://schemas.microsoft.com/office/drawing/2014/chartex" xmlns:cx1="http://schemas.microsoft.com/office/drawing/2015/9/8/chartex" xmlns:cx2="http://schemas.microsoft.com/office/drawing/2015/10/21/chartex" xmlns:cx3="http://schemas.microsoft.com/office/drawing/2016/5/9/chartex" xmlns:cx4="http://schemas.microsoft.com/office/drawing/2016/5/10/chartex" xmlns:cx5="http://schemas.microsoft.com/office/drawing/2016/5/11/chartex" xmlns:cx6="http://schemas.microsoft.com/office/drawing/2016/5/12/chartex" xmlns:cx7="http://schemas.microsoft.com/office/drawing/2016/5/13/chartex" xmlns:cx8="http://schemas.microsoft.com/office/drawing/2016/5/14/chartex" xmlns:mc="http://schemas.openxmlformats.org/markup-compatibility/2006" xmlns:aink="http://schemas.microsoft.com/office/drawing/2016/ink" xmlns:am3d="http://schemas.microsoft.com/office/drawing/2017/model3d" xmlns:o="urn:schemas-microsoft-com:office:office" xmlns:r="http://schemas.openxmlformats.org/officeDocument/2006/relationships" xmlns:m="http://schemas.openxmlformats.org/officeDocument/2006/math" xmlns:v="urn:schemas-microsoft-com:vml" xmlns:wp14="http://schemas.microsoft.com/office/word/2010/wordprocessingDrawing" xmlns:wp="http://schemas.openxmlformats.org/drawingml/2006/wordprocessingDrawing" xmlns:w10="urn:schemas-microsoft-com:office:word" xmlns:w="http://schemas.openxmlformats.org/wordprocessingml/2006/main" xmlns:w14="http://schemas.microsoft.com/office/word/2010/wordml" xmlns:w15="http://schemas.microsoft.com/office/word/2012/wordml" xmlns:w16cid="http://schemas.microsoft.com/office/word/2016/wordml/cid" xmlns:w16se="http://schemas.microsoft.com/office/word/2015/wordml/symex" xmlns:wpg="http://schemas.microsoft.com/office/word/2010/wordprocessingGroup" xmlns:wpi="http://schemas.microsoft.com/office/word/2010/wordprocessingInk" xmlns:wne="http://schemas.microsoft.com/office/word/2006/wordml" xmlns:wps="http://schemas.microsoft.com/office/word/2010/wordprocessingShape" mc:Ignorable="w14 w15 w16se w16cid wp14">
+<w:ftr xmlns:wpc="http://schemas.microsoft.com/office/word/2010/wordprocessingCanvas" xmlns:cx="http://schemas.microsoft.com/office/drawing/2014/chartex" xmlns:cx1="http://schemas.microsoft.com/office/drawing/2015/9/8/chartex" xmlns:cx2="http://schemas.microsoft.com/office/drawing/2015/10/21/chartex" xmlns:cx3="http://schemas.microsoft.com/office/drawing/2016/5/9/chartex" xmlns:cx4="http://schemas.microsoft.com/office/drawing/2016/5/10/chartex" xmlns:cx5="http://schemas.microsoft.com/office/drawing/2016/5/11/chartex" xmlns:cx6="http://schemas.microsoft.com/office/drawing/2016/5/12/chartex" xmlns:cx7="http://schemas.microsoft.com/office/drawing/2016/5/13/chartex" xmlns:cx8="http://schemas.microsoft.com/office/drawing/2016/5/14/chartex" xmlns:mc="http://schemas.openxmlformats.org/markup-compatibility/2006" xmlns:aink="http://schemas.microsoft.com/office/drawing/2016/ink" xmlns:am3d="http://schemas.microsoft.com/office/drawing/2017/model3d" xmlns:o="urn:schemas-microsoft-com:office:office" xmlns:r="http://schemas.openxmlformats.org/officeDocument/2006/relationships" xmlns:m="http://schemas.openxmlformats.org/officeDocument/2006/math" xmlns:v="urn:schemas-microsoft-com:vml" xmlns:wp14="http://schemas.microsoft.com/office/word/2010/wordprocessingDrawing" xmlns:wp="http://schemas.openxmlformats.org/drawingml/2006/wordprocessingDrawing" xmlns:w10="urn:schemas-microsoft-com:office:word" xmlns:w="http://schemas.openxmlformats.org/wordprocessingml/2006/main" xmlns:w14="http://schemas.microsoft.com/office/word/2010/wordml" xmlns:w15="http://schemas.microsoft.com/office/word/2012/wordml" xmlns:w16cex="http://schemas.microsoft.com/office/word/2018/wordml/cex" xmlns:w16cid="http://schemas.microsoft.com/office/word/2016/wordml/cid" xmlns:w16="http://schemas.microsoft.com/office/word/2018/wordml" xmlns:w16se="http://schemas.microsoft.com/office/word/2015/wordml/symex" xmlns:wpg="http://schemas.microsoft.com/office/word/2010/wordprocessingGroup" xmlns:wpi="http://schemas.microsoft.com/office/word/2010/wordprocessingInk" xmlns:wne="http://schemas.microsoft.com/office/word/2006/wordml" xmlns:wps="http://schemas.microsoft.com/office/word/2010/wordprocessingShape" mc:Ignorable="w14 w15 w16se w16cid w16 w16cex wp14">
   <w:p>
     <w:pPr>
       <w:ind w:left="480" w:hanging="480"/>
@@ -1407,7 +1461,7 @@
 </file>
 
 <file path=word/footnotes.xml><?xml version="1.0" encoding="utf-8"?>
-<w:footnotes xmlns:wpc="http://schemas.microsoft.com/office/word/2010/wordprocessingCanvas" xmlns:cx="http://schemas.microsoft.com/office/drawing/2014/chartex" xmlns:cx1="http://schemas.microsoft.com/office/drawing/2015/9/8/chartex" xmlns:cx2="http://schemas.microsoft.com/office/drawing/2015/10/21/chartex" xmlns:cx3="http://schemas.microsoft.com/office/drawing/2016/5/9/chartex" xmlns:cx4="http://schemas.microsoft.com/office/drawing/2016/5/10/chartex" xmlns:cx5="http://schemas.microsoft.com/office/drawing/2016/5/11/chartex" xmlns:cx6="http://schemas.microsoft.com/office/drawing/2016/5/12/chartex" xmlns:cx7="http://schemas.microsoft.com/office/drawing/2016/5/13/chartex" xmlns:cx8="http://schemas.microsoft.com/office/drawing/2016/5/14/chartex" xmlns:mc="http://schemas.openxmlformats.org/markup-compatibility/2006" xmlns:aink="http://schemas.microsoft.com/office/drawing/2016/ink" xmlns:am3d="http://schemas.microsoft.com/office/drawing/2017/model3d" xmlns:o="urn:schemas-microsoft-com:office:office" xmlns:r="http://schemas.openxmlformats.org/officeDocument/2006/relationships" xmlns:m="http://schemas.openxmlformats.org/officeDocument/2006/math" xmlns:v="urn:schemas-microsoft-com:vml" xmlns:wp14="http://schemas.microsoft.com/office/word/2010/wordprocessingDrawing" xmlns:wp="http://schemas.openxmlformats.org/drawingml/2006/wordprocessingDrawing" xmlns:w10="urn:schemas-microsoft-com:office:word" xmlns:w="http://schemas.openxmlformats.org/wordprocessingml/2006/main" xmlns:w14="http://schemas.microsoft.com/office/word/2010/wordml" xmlns:w15="http://schemas.microsoft.com/office/word/2012/wordml" xmlns:w16cid="http://schemas.microsoft.com/office/word/2016/wordml/cid" xmlns:w16se="http://schemas.microsoft.com/office/word/2015/wordml/symex" xmlns:wpg="http://schemas.microsoft.com/office/word/2010/wordprocessingGroup" xmlns:wpi="http://schemas.microsoft.com/office/word/2010/wordprocessingInk" xmlns:wne="http://schemas.microsoft.com/office/word/2006/wordml" xmlns:wps="http://schemas.microsoft.com/office/word/2010/wordprocessingShape" mc:Ignorable="w14 w15 w16se w16cid wp14">
+<w:footnotes xmlns:wpc="http://schemas.microsoft.com/office/word/2010/wordprocessingCanvas" xmlns:cx="http://schemas.microsoft.com/office/drawing/2014/chartex" xmlns:cx1="http://schemas.microsoft.com/office/drawing/2015/9/8/chartex" xmlns:cx2="http://schemas.microsoft.com/office/drawing/2015/10/21/chartex" xmlns:cx3="http://schemas.microsoft.com/office/drawing/2016/5/9/chartex" xmlns:cx4="http://schemas.microsoft.com/office/drawing/2016/5/10/chartex" xmlns:cx5="http://schemas.microsoft.com/office/drawing/2016/5/11/chartex" xmlns:cx6="http://schemas.microsoft.com/office/drawing/2016/5/12/chartex" xmlns:cx7="http://schemas.microsoft.com/office/drawing/2016/5/13/chartex" xmlns:cx8="http://schemas.microsoft.com/office/drawing/2016/5/14/chartex" xmlns:mc="http://schemas.openxmlformats.org/markup-compatibility/2006" xmlns:aink="http://schemas.microsoft.com/office/drawing/2016/ink" xmlns:am3d="http://schemas.microsoft.com/office/drawing/2017/model3d" xmlns:o="urn:schemas-microsoft-com:office:office" xmlns:r="http://schemas.openxmlformats.org/officeDocument/2006/relationships" xmlns:m="http://schemas.openxmlformats.org/officeDocument/2006/math" xmlns:v="urn:schemas-microsoft-com:vml" xmlns:wp14="http://schemas.microsoft.com/office/word/2010/wordprocessingDrawing" xmlns:wp="http://schemas.openxmlformats.org/drawingml/2006/wordprocessingDrawing" xmlns:w10="urn:schemas-microsoft-com:office:word" xmlns:w="http://schemas.openxmlformats.org/wordprocessingml/2006/main" xmlns:w14="http://schemas.microsoft.com/office/word/2010/wordml" xmlns:w15="http://schemas.microsoft.com/office/word/2012/wordml" xmlns:w16cex="http://schemas.microsoft.com/office/word/2018/wordml/cex" xmlns:w16cid="http://schemas.microsoft.com/office/word/2016/wordml/cid" xmlns:w16="http://schemas.microsoft.com/office/word/2018/wordml" xmlns:w16se="http://schemas.microsoft.com/office/word/2015/wordml/symex" xmlns:wpg="http://schemas.microsoft.com/office/word/2010/wordprocessingGroup" xmlns:wpi="http://schemas.microsoft.com/office/word/2010/wordprocessingInk" xmlns:wne="http://schemas.microsoft.com/office/word/2006/wordml" xmlns:wps="http://schemas.microsoft.com/office/word/2010/wordprocessingShape" mc:Ignorable="w14 w15 w16se w16cid w16 w16cex wp14">
   <w:footnote w:type="separator" w:id="-1">
     <w:p>
       <w:r>
@@ -1426,7 +1480,7 @@
 </file>
 
 <file path=word/header1.xml><?xml version="1.0" encoding="utf-8"?>
-<w:hdr xmlns:wpc="http://schemas.microsoft.com/office/word/2010/wordprocessingCanvas" xmlns:cx="http://schemas.microsoft.com/office/drawing/2014/chartex" xmlns:cx1="http://schemas.microsoft.com/office/drawing/2015/9/8/chartex" xmlns:cx2="http://schemas.microsoft.com/office/drawing/2015/10/21/chartex" xmlns:cx3="http://schemas.microsoft.com/office/drawing/2016/5/9/chartex" xmlns:cx4="http://schemas.microsoft.com/office/drawing/2016/5/10/chartex" xmlns:cx5="http://schemas.microsoft.com/office/drawing/2016/5/11/chartex" xmlns:cx6="http://schemas.microsoft.com/office/drawing/2016/5/12/chartex" xmlns:cx7="http://schemas.microsoft.com/office/drawing/2016/5/13/chartex" xmlns:cx8="http://schemas.microsoft.com/office/drawing/2016/5/14/chartex" xmlns:mc="http://schemas.openxmlformats.org/markup-compatibility/2006" xmlns:aink="http://schemas.microsoft.com/office/drawing/2016/ink" xmlns:am3d="http://schemas.microsoft.com/office/drawing/2017/model3d" xmlns:o="urn:schemas-microsoft-com:office:office" xmlns:r="http://schemas.openxmlformats.org/officeDocument/2006/relationships" xmlns:m="http://schemas.openxmlformats.org/officeDocument/2006/math" xmlns:v="urn:schemas-microsoft-com:vml" xmlns:wp14="http://schemas.microsoft.com/office/word/2010/wordprocessingDrawing" xmlns:wp="http://schemas.openxmlformats.org/drawingml/2006/wordprocessingDrawing" xmlns:w10="urn:schemas-microsoft-com:office:word" xmlns:w="http://schemas.openxmlformats.org/wordprocessingml/2006/main" xmlns:w14="http://schemas.microsoft.com/office/word/2010/wordml" xmlns:w15="http://schemas.microsoft.com/office/word/2012/wordml" xmlns:w16cid="http://schemas.microsoft.com/office/word/2016/wordml/cid" xmlns:w16se="http://schemas.microsoft.com/office/word/2015/wordml/symex" xmlns:wpg="http://schemas.microsoft.com/office/word/2010/wordprocessingGroup" xmlns:wpi="http://schemas.microsoft.com/office/word/2010/wordprocessingInk" xmlns:wne="http://schemas.microsoft.com/office/word/2006/wordml" xmlns:wps="http://schemas.microsoft.com/office/word/2010/wordprocessingShape" mc:Ignorable="w14 w15 w16se w16cid wp14">
+<w:hdr xmlns:wpc="http://schemas.microsoft.com/office/word/2010/wordprocessingCanvas" xmlns:cx="http://schemas.microsoft.com/office/drawing/2014/chartex" xmlns:cx1="http://schemas.microsoft.com/office/drawing/2015/9/8/chartex" xmlns:cx2="http://schemas.microsoft.com/office/drawing/2015/10/21/chartex" xmlns:cx3="http://schemas.microsoft.com/office/drawing/2016/5/9/chartex" xmlns:cx4="http://schemas.microsoft.com/office/drawing/2016/5/10/chartex" xmlns:cx5="http://schemas.microsoft.com/office/drawing/2016/5/11/chartex" xmlns:cx6="http://schemas.microsoft.com/office/drawing/2016/5/12/chartex" xmlns:cx7="http://schemas.microsoft.com/office/drawing/2016/5/13/chartex" xmlns:cx8="http://schemas.microsoft.com/office/drawing/2016/5/14/chartex" xmlns:mc="http://schemas.openxmlformats.org/markup-compatibility/2006" xmlns:aink="http://schemas.microsoft.com/office/drawing/2016/ink" xmlns:am3d="http://schemas.microsoft.com/office/drawing/2017/model3d" xmlns:o="urn:schemas-microsoft-com:office:office" xmlns:r="http://schemas.openxmlformats.org/officeDocument/2006/relationships" xmlns:m="http://schemas.openxmlformats.org/officeDocument/2006/math" xmlns:v="urn:schemas-microsoft-com:vml" xmlns:wp14="http://schemas.microsoft.com/office/word/2010/wordprocessingDrawing" xmlns:wp="http://schemas.openxmlformats.org/drawingml/2006/wordprocessingDrawing" xmlns:w10="urn:schemas-microsoft-com:office:word" xmlns:w="http://schemas.openxmlformats.org/wordprocessingml/2006/main" xmlns:w14="http://schemas.microsoft.com/office/word/2010/wordml" xmlns:w15="http://schemas.microsoft.com/office/word/2012/wordml" xmlns:w16cex="http://schemas.microsoft.com/office/word/2018/wordml/cex" xmlns:w16cid="http://schemas.microsoft.com/office/word/2016/wordml/cid" xmlns:w16="http://schemas.microsoft.com/office/word/2018/wordml" xmlns:w16se="http://schemas.microsoft.com/office/word/2015/wordml/symex" xmlns:wpg="http://schemas.microsoft.com/office/word/2010/wordprocessingGroup" xmlns:wpi="http://schemas.microsoft.com/office/word/2010/wordprocessingInk" xmlns:wne="http://schemas.microsoft.com/office/word/2006/wordml" xmlns:wps="http://schemas.microsoft.com/office/word/2010/wordprocessingShape" mc:Ignorable="w14 w15 w16se w16cid w16 w16cex wp14">
   <w:p>
     <w:pPr>
       <w:pStyle w:val="Header"/>
@@ -1436,7 +1490,7 @@
 </file>
 
 <file path=word/header2.xml><?xml version="1.0" encoding="utf-8"?>
-<w:hdr xmlns:wpc="http://schemas.microsoft.com/office/word/2010/wordprocessingCanvas" xmlns:cx="http://schemas.microsoft.com/office/drawing/2014/chartex" xmlns:cx1="http://schemas.microsoft.com/office/drawing/2015/9/8/chartex" xmlns:cx2="http://schemas.microsoft.com/office/drawing/2015/10/21/chartex" xmlns:cx3="http://schemas.microsoft.com/office/drawing/2016/5/9/chartex" xmlns:cx4="http://schemas.microsoft.com/office/drawing/2016/5/10/chartex" xmlns:cx5="http://schemas.microsoft.com/office/drawing/2016/5/11/chartex" xmlns:cx6="http://schemas.microsoft.com/office/drawing/2016/5/12/chartex" xmlns:cx7="http://schemas.microsoft.com/office/drawing/2016/5/13/chartex" xmlns:cx8="http://schemas.microsoft.com/office/drawing/2016/5/14/chartex" xmlns:mc="http://schemas.openxmlformats.org/markup-compatibility/2006" xmlns:aink="http://schemas.microsoft.com/office/drawing/2016/ink" xmlns:am3d="http://schemas.microsoft.com/office/drawing/2017/model3d" xmlns:o="urn:schemas-microsoft-com:office:office" xmlns:r="http://schemas.openxmlformats.org/officeDocument/2006/relationships" xmlns:m="http://schemas.openxmlformats.org/officeDocument/2006/math" xmlns:v="urn:schemas-microsoft-com:vml" xmlns:wp14="http://schemas.microsoft.com/office/word/2010/wordprocessingDrawing" xmlns:wp="http://schemas.openxmlformats.org/drawingml/2006/wordprocessingDrawing" xmlns:w10="urn:schemas-microsoft-com:office:word" xmlns:w="http://schemas.openxmlformats.org/wordprocessingml/2006/main" xmlns:w14="http://schemas.microsoft.com/office/word/2010/wordml" xmlns:w15="http://schemas.microsoft.com/office/word/2012/wordml" xmlns:w16cid="http://schemas.microsoft.com/office/word/2016/wordml/cid" xmlns:w16se="http://schemas.microsoft.com/office/word/2015/wordml/symex" xmlns:wpg="http://schemas.microsoft.com/office/word/2010/wordprocessingGroup" xmlns:wpi="http://schemas.microsoft.com/office/word/2010/wordprocessingInk" xmlns:wne="http://schemas.microsoft.com/office/word/2006/wordml" xmlns:wps="http://schemas.microsoft.com/office/word/2010/wordprocessingShape" mc:Ignorable="w14 w15 w16se w16cid wp14">
+<w:hdr xmlns:wpc="http://schemas.microsoft.com/office/word/2010/wordprocessingCanvas" xmlns:cx="http://schemas.microsoft.com/office/drawing/2014/chartex" xmlns:cx1="http://schemas.microsoft.com/office/drawing/2015/9/8/chartex" xmlns:cx2="http://schemas.microsoft.com/office/drawing/2015/10/21/chartex" xmlns:cx3="http://schemas.microsoft.com/office/drawing/2016/5/9/chartex" xmlns:cx4="http://schemas.microsoft.com/office/drawing/2016/5/10/chartex" xmlns:cx5="http://schemas.microsoft.com/office/drawing/2016/5/11/chartex" xmlns:cx6="http://schemas.microsoft.com/office/drawing/2016/5/12/chartex" xmlns:cx7="http://schemas.microsoft.com/office/drawing/2016/5/13/chartex" xmlns:cx8="http://schemas.microsoft.com/office/drawing/2016/5/14/chartex" xmlns:mc="http://schemas.openxmlformats.org/markup-compatibility/2006" xmlns:aink="http://schemas.microsoft.com/office/drawing/2016/ink" xmlns:am3d="http://schemas.microsoft.com/office/drawing/2017/model3d" xmlns:o="urn:schemas-microsoft-com:office:office" xmlns:r="http://schemas.openxmlformats.org/officeDocument/2006/relationships" xmlns:m="http://schemas.openxmlformats.org/officeDocument/2006/math" xmlns:v="urn:schemas-microsoft-com:vml" xmlns:wp14="http://schemas.microsoft.com/office/word/2010/wordprocessingDrawing" xmlns:wp="http://schemas.openxmlformats.org/drawingml/2006/wordprocessingDrawing" xmlns:w10="urn:schemas-microsoft-com:office:word" xmlns:w="http://schemas.openxmlformats.org/wordprocessingml/2006/main" xmlns:w14="http://schemas.microsoft.com/office/word/2010/wordml" xmlns:w15="http://schemas.microsoft.com/office/word/2012/wordml" xmlns:w16cex="http://schemas.microsoft.com/office/word/2018/wordml/cex" xmlns:w16cid="http://schemas.microsoft.com/office/word/2016/wordml/cid" xmlns:w16="http://schemas.microsoft.com/office/word/2018/wordml" xmlns:w16se="http://schemas.microsoft.com/office/word/2015/wordml/symex" xmlns:wpg="http://schemas.microsoft.com/office/word/2010/wordprocessingGroup" xmlns:wpi="http://schemas.microsoft.com/office/word/2010/wordprocessingInk" xmlns:wne="http://schemas.microsoft.com/office/word/2006/wordml" xmlns:wps="http://schemas.microsoft.com/office/word/2010/wordprocessingShape" mc:Ignorable="w14 w15 w16se w16cid w16 w16cex wp14">
   <w:p>
     <w:pPr>
       <w:pStyle w:val="Header"/>
@@ -1446,7 +1500,7 @@
 </file>
 
 <file path=word/header3.xml><?xml version="1.0" encoding="utf-8"?>
-<w:hdr xmlns:wpc="http://schemas.microsoft.com/office/word/2010/wordprocessingCanvas" xmlns:cx="http://schemas.microsoft.com/office/drawing/2014/chartex" xmlns:cx1="http://schemas.microsoft.com/office/drawing/2015/9/8/chartex" xmlns:cx2="http://schemas.microsoft.com/office/drawing/2015/10/21/chartex" xmlns:cx3="http://schemas.microsoft.com/office/drawing/2016/5/9/chartex" xmlns:cx4="http://schemas.microsoft.com/office/drawing/2016/5/10/chartex" xmlns:cx5="http://schemas.microsoft.com/office/drawing/2016/5/11/chartex" xmlns:cx6="http://schemas.microsoft.com/office/drawing/2016/5/12/chartex" xmlns:cx7="http://schemas.microsoft.com/office/drawing/2016/5/13/chartex" xmlns:cx8="http://schemas.microsoft.com/office/drawing/2016/5/14/chartex" xmlns:mc="http://schemas.openxmlformats.org/markup-compatibility/2006" xmlns:aink="http://schemas.microsoft.com/office/drawing/2016/ink" xmlns:am3d="http://schemas.microsoft.com/office/drawing/2017/model3d" xmlns:o="urn:schemas-microsoft-com:office:office" xmlns:r="http://schemas.openxmlformats.org/officeDocument/2006/relationships" xmlns:m="http://schemas.openxmlformats.org/officeDocument/2006/math" xmlns:v="urn:schemas-microsoft-com:vml" xmlns:wp14="http://schemas.microsoft.com/office/word/2010/wordprocessingDrawing" xmlns:wp="http://schemas.openxmlformats.org/drawingml/2006/wordprocessingDrawing" xmlns:w10="urn:schemas-microsoft-com:office:word" xmlns:w="http://schemas.openxmlformats.org/wordprocessingml/2006/main" xmlns:w14="http://schemas.microsoft.com/office/word/2010/wordml" xmlns:w15="http://schemas.microsoft.com/office/word/2012/wordml" xmlns:w16cid="http://schemas.microsoft.com/office/word/2016/wordml/cid" xmlns:w16se="http://schemas.microsoft.com/office/word/2015/wordml/symex" xmlns:wpg="http://schemas.microsoft.com/office/word/2010/wordprocessingGroup" xmlns:wpi="http://schemas.microsoft.com/office/word/2010/wordprocessingInk" xmlns:wne="http://schemas.microsoft.com/office/word/2006/wordml" xmlns:wps="http://schemas.microsoft.com/office/word/2010/wordprocessingShape" mc:Ignorable="w14 w15 w16se w16cid wp14">
+<w:hdr xmlns:wpc="http://schemas.microsoft.com/office/word/2010/wordprocessingCanvas" xmlns:cx="http://schemas.microsoft.com/office/drawing/2014/chartex" xmlns:cx1="http://schemas.microsoft.com/office/drawing/2015/9/8/chartex" xmlns:cx2="http://schemas.microsoft.com/office/drawing/2015/10/21/chartex" xmlns:cx3="http://schemas.microsoft.com/office/drawing/2016/5/9/chartex" xmlns:cx4="http://schemas.microsoft.com/office/drawing/2016/5/10/chartex" xmlns:cx5="http://schemas.microsoft.com/office/drawing/2016/5/11/chartex" xmlns:cx6="http://schemas.microsoft.com/office/drawing/2016/5/12/chartex" xmlns:cx7="http://schemas.microsoft.com/office/drawing/2016/5/13/chartex" xmlns:cx8="http://schemas.microsoft.com/office/drawing/2016/5/14/chartex" xmlns:mc="http://schemas.openxmlformats.org/markup-compatibility/2006" xmlns:aink="http://schemas.microsoft.com/office/drawing/2016/ink" xmlns:am3d="http://schemas.microsoft.com/office/drawing/2017/model3d" xmlns:o="urn:schemas-microsoft-com:office:office" xmlns:r="http://schemas.openxmlformats.org/officeDocument/2006/relationships" xmlns:m="http://schemas.openxmlformats.org/officeDocument/2006/math" xmlns:v="urn:schemas-microsoft-com:vml" xmlns:wp14="http://schemas.microsoft.com/office/word/2010/wordprocessingDrawing" xmlns:wp="http://schemas.openxmlformats.org/drawingml/2006/wordprocessingDrawing" xmlns:w10="urn:schemas-microsoft-com:office:word" xmlns:w="http://schemas.openxmlformats.org/wordprocessingml/2006/main" xmlns:w14="http://schemas.microsoft.com/office/word/2010/wordml" xmlns:w15="http://schemas.microsoft.com/office/word/2012/wordml" xmlns:w16cex="http://schemas.microsoft.com/office/word/2018/wordml/cex" xmlns:w16cid="http://schemas.microsoft.com/office/word/2016/wordml/cid" xmlns:w16="http://schemas.microsoft.com/office/word/2018/wordml" xmlns:w16se="http://schemas.microsoft.com/office/word/2015/wordml/symex" xmlns:wpg="http://schemas.microsoft.com/office/word/2010/wordprocessingGroup" xmlns:wpi="http://schemas.microsoft.com/office/word/2010/wordprocessingInk" xmlns:wne="http://schemas.microsoft.com/office/word/2006/wordml" xmlns:wps="http://schemas.microsoft.com/office/word/2010/wordprocessingShape" mc:Ignorable="w14 w15 w16se w16cid w16 w16cex wp14">
   <w:p>
     <w:pPr>
       <w:pStyle w:val="Header"/>
@@ -1492,31 +1546,7 @@
         <w:b/>
         <w:sz w:val="22"/>
       </w:rPr>
-      <w:t xml:space="preserve">Due </w:t>
-    </w:r>
-    <w:r>
-      <w:rPr>
-        <w:b/>
-        <w:bCs/>
-        <w:sz w:val="22"/>
-      </w:rPr>
-      <w:t xml:space="preserve">Tuesday, </w:t>
-    </w:r>
-    <w:r>
-      <w:rPr>
-        <w:b/>
-        <w:bCs/>
-        <w:sz w:val="22"/>
-      </w:rPr>
-      <w:t>April 21</w:t>
-    </w:r>
-    <w:r>
-      <w:rPr>
-        <w:b/>
-        <w:bCs/>
-        <w:sz w:val="22"/>
-      </w:rPr>
-      <w:t>, at 1:50pm</w:t>
+      <w:t>Due in our final exam slot (see course site)</w:t>
     </w:r>
   </w:p>
   <w:p>
@@ -1556,7 +1586,7 @@
 </file>
 
 <file path=word/header4.xml><?xml version="1.0" encoding="utf-8"?>
-<w:hdr xmlns:wpc="http://schemas.microsoft.com/office/word/2010/wordprocessingCanvas" xmlns:cx="http://schemas.microsoft.com/office/drawing/2014/chartex" xmlns:cx1="http://schemas.microsoft.com/office/drawing/2015/9/8/chartex" xmlns:cx2="http://schemas.microsoft.com/office/drawing/2015/10/21/chartex" xmlns:cx3="http://schemas.microsoft.com/office/drawing/2016/5/9/chartex" xmlns:cx4="http://schemas.microsoft.com/office/drawing/2016/5/10/chartex" xmlns:cx5="http://schemas.microsoft.com/office/drawing/2016/5/11/chartex" xmlns:cx6="http://schemas.microsoft.com/office/drawing/2016/5/12/chartex" xmlns:cx7="http://schemas.microsoft.com/office/drawing/2016/5/13/chartex" xmlns:cx8="http://schemas.microsoft.com/office/drawing/2016/5/14/chartex" xmlns:mc="http://schemas.openxmlformats.org/markup-compatibility/2006" xmlns:aink="http://schemas.microsoft.com/office/drawing/2016/ink" xmlns:am3d="http://schemas.microsoft.com/office/drawing/2017/model3d" xmlns:o="urn:schemas-microsoft-com:office:office" xmlns:r="http://schemas.openxmlformats.org/officeDocument/2006/relationships" xmlns:m="http://schemas.openxmlformats.org/officeDocument/2006/math" xmlns:v="urn:schemas-microsoft-com:vml" xmlns:wp14="http://schemas.microsoft.com/office/word/2010/wordprocessingDrawing" xmlns:wp="http://schemas.openxmlformats.org/drawingml/2006/wordprocessingDrawing" xmlns:w10="urn:schemas-microsoft-com:office:word" xmlns:w="http://schemas.openxmlformats.org/wordprocessingml/2006/main" xmlns:w14="http://schemas.microsoft.com/office/word/2010/wordml" xmlns:w15="http://schemas.microsoft.com/office/word/2012/wordml" xmlns:w16cid="http://schemas.microsoft.com/office/word/2016/wordml/cid" xmlns:w16se="http://schemas.microsoft.com/office/word/2015/wordml/symex" xmlns:wpg="http://schemas.microsoft.com/office/word/2010/wordprocessingGroup" xmlns:wpi="http://schemas.microsoft.com/office/word/2010/wordprocessingInk" xmlns:wne="http://schemas.microsoft.com/office/word/2006/wordml" xmlns:wps="http://schemas.microsoft.com/office/word/2010/wordprocessingShape" mc:Ignorable="w14 w15 w16se w16cid wp14">
+<w:hdr xmlns:wpc="http://schemas.microsoft.com/office/word/2010/wordprocessingCanvas" xmlns:cx="http://schemas.microsoft.com/office/drawing/2014/chartex" xmlns:cx1="http://schemas.microsoft.com/office/drawing/2015/9/8/chartex" xmlns:cx2="http://schemas.microsoft.com/office/drawing/2015/10/21/chartex" xmlns:cx3="http://schemas.microsoft.com/office/drawing/2016/5/9/chartex" xmlns:cx4="http://schemas.microsoft.com/office/drawing/2016/5/10/chartex" xmlns:cx5="http://schemas.microsoft.com/office/drawing/2016/5/11/chartex" xmlns:cx6="http://schemas.microsoft.com/office/drawing/2016/5/12/chartex" xmlns:cx7="http://schemas.microsoft.com/office/drawing/2016/5/13/chartex" xmlns:cx8="http://schemas.microsoft.com/office/drawing/2016/5/14/chartex" xmlns:mc="http://schemas.openxmlformats.org/markup-compatibility/2006" xmlns:aink="http://schemas.microsoft.com/office/drawing/2016/ink" xmlns:am3d="http://schemas.microsoft.com/office/drawing/2017/model3d" xmlns:o="urn:schemas-microsoft-com:office:office" xmlns:r="http://schemas.openxmlformats.org/officeDocument/2006/relationships" xmlns:m="http://schemas.openxmlformats.org/officeDocument/2006/math" xmlns:v="urn:schemas-microsoft-com:vml" xmlns:wp14="http://schemas.microsoft.com/office/word/2010/wordprocessingDrawing" xmlns:wp="http://schemas.openxmlformats.org/drawingml/2006/wordprocessingDrawing" xmlns:w10="urn:schemas-microsoft-com:office:word" xmlns:w="http://schemas.openxmlformats.org/wordprocessingml/2006/main" xmlns:w14="http://schemas.microsoft.com/office/word/2010/wordml" xmlns:w15="http://schemas.microsoft.com/office/word/2012/wordml" xmlns:w16cex="http://schemas.microsoft.com/office/word/2018/wordml/cex" xmlns:w16cid="http://schemas.microsoft.com/office/word/2016/wordml/cid" xmlns:w16="http://schemas.microsoft.com/office/word/2018/wordml" xmlns:w16se="http://schemas.microsoft.com/office/word/2015/wordml/symex" xmlns:wpg="http://schemas.microsoft.com/office/word/2010/wordprocessingGroup" xmlns:wpi="http://schemas.microsoft.com/office/word/2010/wordprocessingInk" xmlns:wne="http://schemas.microsoft.com/office/word/2006/wordml" xmlns:wps="http://schemas.microsoft.com/office/word/2010/wordprocessingShape" mc:Ignorable="w14 w15 w16se w16cid w16 w16cex wp14">
   <w:p>
     <w:pPr>
       <w:pStyle w:val="Header"/>
@@ -1595,7 +1625,7 @@
 </file>
 
 <file path=word/numbering.xml><?xml version="1.0" encoding="utf-8"?>
-<w:numbering xmlns:wpc="http://schemas.microsoft.com/office/word/2010/wordprocessingCanvas" xmlns:cx="http://schemas.microsoft.com/office/drawing/2014/chartex" xmlns:cx1="http://schemas.microsoft.com/office/drawing/2015/9/8/chartex" xmlns:cx2="http://schemas.microsoft.com/office/drawing/2015/10/21/chartex" xmlns:cx3="http://schemas.microsoft.com/office/drawing/2016/5/9/chartex" xmlns:cx4="http://schemas.microsoft.com/office/drawing/2016/5/10/chartex" xmlns:cx5="http://schemas.microsoft.com/office/drawing/2016/5/11/chartex" xmlns:cx6="http://schemas.microsoft.com/office/drawing/2016/5/12/chartex" xmlns:cx7="http://schemas.microsoft.com/office/drawing/2016/5/13/chartex" xmlns:cx8="http://schemas.microsoft.com/office/drawing/2016/5/14/chartex" xmlns:mc="http://schemas.openxmlformats.org/markup-compatibility/2006" xmlns:aink="http://schemas.microsoft.com/office/drawing/2016/ink" xmlns:am3d="http://schemas.microsoft.com/office/drawing/2017/model3d" xmlns:o="urn:schemas-microsoft-com:office:office" xmlns:r="http://schemas.openxmlformats.org/officeDocument/2006/relationships" xmlns:m="http://schemas.openxmlformats.org/officeDocument/2006/math" xmlns:v="urn:schemas-microsoft-com:vml" xmlns:wp14="http://schemas.microsoft.com/office/word/2010/wordprocessingDrawing" xmlns:wp="http://schemas.openxmlformats.org/drawingml/2006/wordprocessingDrawing" xmlns:w10="urn:schemas-microsoft-com:office:word" xmlns:w="http://schemas.openxmlformats.org/wordprocessingml/2006/main" xmlns:w14="http://schemas.microsoft.com/office/word/2010/wordml" xmlns:w15="http://schemas.microsoft.com/office/word/2012/wordml" xmlns:w16cid="http://schemas.microsoft.com/office/word/2016/wordml/cid" xmlns:w16se="http://schemas.microsoft.com/office/word/2015/wordml/symex" xmlns:wpg="http://schemas.microsoft.com/office/word/2010/wordprocessingGroup" xmlns:wpi="http://schemas.microsoft.com/office/word/2010/wordprocessingInk" xmlns:wne="http://schemas.microsoft.com/office/word/2006/wordml" xmlns:wps="http://schemas.microsoft.com/office/word/2010/wordprocessingShape" mc:Ignorable="w14 w15 w16se w16cid wp14">
+<w:numbering xmlns:wpc="http://schemas.microsoft.com/office/word/2010/wordprocessingCanvas" xmlns:cx="http://schemas.microsoft.com/office/drawing/2014/chartex" xmlns:cx1="http://schemas.microsoft.com/office/drawing/2015/9/8/chartex" xmlns:cx2="http://schemas.microsoft.com/office/drawing/2015/10/21/chartex" xmlns:cx3="http://schemas.microsoft.com/office/drawing/2016/5/9/chartex" xmlns:cx4="http://schemas.microsoft.com/office/drawing/2016/5/10/chartex" xmlns:cx5="http://schemas.microsoft.com/office/drawing/2016/5/11/chartex" xmlns:cx6="http://schemas.microsoft.com/office/drawing/2016/5/12/chartex" xmlns:cx7="http://schemas.microsoft.com/office/drawing/2016/5/13/chartex" xmlns:cx8="http://schemas.microsoft.com/office/drawing/2016/5/14/chartex" xmlns:mc="http://schemas.openxmlformats.org/markup-compatibility/2006" xmlns:aink="http://schemas.microsoft.com/office/drawing/2016/ink" xmlns:am3d="http://schemas.microsoft.com/office/drawing/2017/model3d" xmlns:o="urn:schemas-microsoft-com:office:office" xmlns:r="http://schemas.openxmlformats.org/officeDocument/2006/relationships" xmlns:m="http://schemas.openxmlformats.org/officeDocument/2006/math" xmlns:v="urn:schemas-microsoft-com:vml" xmlns:wp14="http://schemas.microsoft.com/office/word/2010/wordprocessingDrawing" xmlns:wp="http://schemas.openxmlformats.org/drawingml/2006/wordprocessingDrawing" xmlns:w10="urn:schemas-microsoft-com:office:word" xmlns:w="http://schemas.openxmlformats.org/wordprocessingml/2006/main" xmlns:w14="http://schemas.microsoft.com/office/word/2010/wordml" xmlns:w15="http://schemas.microsoft.com/office/word/2012/wordml" xmlns:w16cex="http://schemas.microsoft.com/office/word/2018/wordml/cex" xmlns:w16cid="http://schemas.microsoft.com/office/word/2016/wordml/cid" xmlns:w16="http://schemas.microsoft.com/office/word/2018/wordml" xmlns:w16se="http://schemas.microsoft.com/office/word/2015/wordml/symex" xmlns:wpg="http://schemas.microsoft.com/office/word/2010/wordprocessingGroup" xmlns:wpi="http://schemas.microsoft.com/office/word/2010/wordprocessingInk" xmlns:wne="http://schemas.microsoft.com/office/word/2006/wordml" xmlns:wps="http://schemas.microsoft.com/office/word/2010/wordprocessingShape" mc:Ignorable="w14 w15 w16se w16cid w16 w16cex wp14">
   <w:abstractNum w:abstractNumId="0" w15:restartNumberingAfterBreak="0">
     <w:nsid w:val="FFFFFF1D"/>
     <w:multiLevelType w:val="multilevel"/>
@@ -2385,7 +2415,7 @@
 </file>
 
 <file path=word/styles.xml><?xml version="1.0" encoding="utf-8"?>
-<w:styles xmlns:mc="http://schemas.openxmlformats.org/markup-compatibility/2006" xmlns:r="http://schemas.openxmlformats.org/officeDocument/2006/relationships" xmlns:w="http://schemas.openxmlformats.org/wordprocessingml/2006/main" xmlns:w14="http://schemas.microsoft.com/office/word/2010/wordml" xmlns:w15="http://schemas.microsoft.com/office/word/2012/wordml" xmlns:w16cid="http://schemas.microsoft.com/office/word/2016/wordml/cid" xmlns:w16se="http://schemas.microsoft.com/office/word/2015/wordml/symex" mc:Ignorable="w14 w15 w16se w16cid">
+<w:styles xmlns:mc="http://schemas.openxmlformats.org/markup-compatibility/2006" xmlns:r="http://schemas.openxmlformats.org/officeDocument/2006/relationships" xmlns:w="http://schemas.openxmlformats.org/wordprocessingml/2006/main" xmlns:w14="http://schemas.microsoft.com/office/word/2010/wordml" xmlns:w15="http://schemas.microsoft.com/office/word/2012/wordml" xmlns:w16cex="http://schemas.microsoft.com/office/word/2018/wordml/cex" xmlns:w16cid="http://schemas.microsoft.com/office/word/2016/wordml/cid" xmlns:w16="http://schemas.microsoft.com/office/word/2018/wordml" xmlns:w16se="http://schemas.microsoft.com/office/word/2015/wordml/symex" mc:Ignorable="w14 w15 w16se w16cid w16 w16cex">
   <w:docDefaults>
     <w:rPrDefault>
       <w:rPr>
@@ -2663,11 +2693,6 @@
     <w:lsdException w:name="Book Title" w:uiPriority="33" w:qFormat="1"/>
     <w:lsdException w:name="Bibliography" w:semiHidden="1" w:uiPriority="37" w:unhideWhenUsed="1"/>
     <w:lsdException w:name="TOC Heading" w:semiHidden="1" w:uiPriority="39" w:unhideWhenUsed="1" w:qFormat="1"/>
-    <w:lsdException w:name="Plain Table 5" w:semiHidden="1" w:unhideWhenUsed="1"/>
-    <w:lsdException w:name="Grid Table Light" w:semiHidden="1" w:unhideWhenUsed="1"/>
-    <w:lsdException w:name="Grid Table 1 Light" w:semiHidden="1" w:unhideWhenUsed="1"/>
-    <w:lsdException w:name="Grid Table 2" w:semiHidden="1" w:unhideWhenUsed="1"/>
-    <w:lsdException w:name="Grid Table 3" w:semiHidden="1" w:unhideWhenUsed="1"/>
     <w:lsdException w:name="Grid Table 4" w:uiPriority="49"/>
     <w:lsdException w:name="Grid Table 5 Dark" w:uiPriority="50"/>
     <w:lsdException w:name="Grid Table 6 Colorful" w:uiPriority="51"/>

</xml_diff>